<commit_message>
task select by id / iduser / status & DOKUMENTASI
</commit_message>
<xml_diff>
--- a/dokumentasi/API Dokumentasi Dinas Pertamanan.docx
+++ b/dokumentasi/API Dokumentasi Dinas Pertamanan.docx
@@ -243,21 +243,7 @@
           <w:rFonts w:ascii="Candara" w:hAnsi="Candara"/>
           <w:lang w:val="en-ID"/>
         </w:rPr>
-        <w:t xml:space="preserve"> </w:t>
-      </w:r>
-      <w:r>
-        <w:rPr>
-          <w:rFonts w:ascii="Candara" w:hAnsi="Candara"/>
-          <w:lang w:val="en-ID"/>
-        </w:rPr>
-        <w:t xml:space="preserve">= [field] </w:t>
-      </w:r>
-      <w:r>
-        <w:rPr>
-          <w:rFonts w:ascii="Candara" w:hAnsi="Candara"/>
-          <w:lang w:val="en-ID"/>
-        </w:rPr>
-        <w:t xml:space="preserve">User yang </w:t>
+        <w:t xml:space="preserve"> = [field] User yang </w:t>
       </w:r>
       <w:proofErr w:type="spellStart"/>
       <w:r>
@@ -1191,6 +1177,814 @@
           <w:lang w:val="en-ID"/>
         </w:rPr>
       </w:pPr>
+    </w:p>
+    <w:p>
+      <w:pPr>
+        <w:rPr>
+          <w:rFonts w:ascii="Candara" w:hAnsi="Candara"/>
+          <w:lang w:val="en-ID"/>
+        </w:rPr>
+      </w:pPr>
+    </w:p>
+    <w:p>
+      <w:pPr>
+        <w:rPr>
+          <w:rFonts w:ascii="Candara" w:hAnsi="Candara"/>
+          <w:lang w:val="en-ID"/>
+        </w:rPr>
+      </w:pPr>
+    </w:p>
+    <w:p>
+      <w:pPr>
+        <w:rPr>
+          <w:rFonts w:ascii="Candara" w:hAnsi="Candara"/>
+          <w:b/>
+          <w:color w:val="FF0000"/>
+          <w:lang w:val="en-ID"/>
+        </w:rPr>
+      </w:pPr>
+      <w:r>
+        <w:rPr>
+          <w:rFonts w:ascii="Candara" w:hAnsi="Candara"/>
+          <w:b/>
+          <w:color w:val="FF0000"/>
+          <w:lang w:val="en-ID"/>
+        </w:rPr>
+        <w:lastRenderedPageBreak/>
+        <w:t xml:space="preserve">Table </w:t>
+      </w:r>
+      <w:proofErr w:type="spellStart"/>
+      <w:r>
+        <w:rPr>
+          <w:rFonts w:ascii="Candara" w:hAnsi="Candara"/>
+          <w:b/>
+          <w:color w:val="FF0000"/>
+          <w:lang w:val="en-ID"/>
+        </w:rPr>
+        <w:t>Absensi</w:t>
+      </w:r>
+      <w:proofErr w:type="spellEnd"/>
+    </w:p>
+    <w:p>
+      <w:pPr>
+        <w:pStyle w:val="ListParagraph"/>
+        <w:numPr>
+          <w:ilvl w:val="0"/>
+          <w:numId w:val="1"/>
+        </w:numPr>
+        <w:rPr>
+          <w:rFonts w:ascii="Candara" w:hAnsi="Candara"/>
+          <w:b/>
+          <w:highlight w:val="green"/>
+          <w:lang w:val="en-ID"/>
+        </w:rPr>
+      </w:pPr>
+      <w:proofErr w:type="spellStart"/>
+      <w:r>
+        <w:rPr>
+          <w:rFonts w:ascii="Candara" w:hAnsi="Candara"/>
+          <w:highlight w:val="green"/>
+          <w:lang w:val="en-ID"/>
+        </w:rPr>
+        <w:t>Absen</w:t>
+      </w:r>
+      <w:proofErr w:type="spellEnd"/>
+      <w:r>
+        <w:rPr>
+          <w:rFonts w:ascii="Candara" w:hAnsi="Candara"/>
+          <w:highlight w:val="green"/>
+          <w:lang w:val="en-ID"/>
+        </w:rPr>
+        <w:t xml:space="preserve"> </w:t>
+      </w:r>
+      <w:proofErr w:type="spellStart"/>
+      <w:r>
+        <w:rPr>
+          <w:rFonts w:ascii="Candara" w:hAnsi="Candara"/>
+          <w:highlight w:val="green"/>
+          <w:lang w:val="en-ID"/>
+        </w:rPr>
+        <w:t>Awal</w:t>
+      </w:r>
+      <w:proofErr w:type="spellEnd"/>
+      <w:r>
+        <w:rPr>
+          <w:rFonts w:ascii="Candara" w:hAnsi="Candara"/>
+          <w:highlight w:val="green"/>
+          <w:lang w:val="en-ID"/>
+        </w:rPr>
+        <w:t xml:space="preserve"> &amp; </w:t>
+      </w:r>
+      <w:proofErr w:type="spellStart"/>
+      <w:r>
+        <w:rPr>
+          <w:rFonts w:ascii="Candara" w:hAnsi="Candara"/>
+          <w:highlight w:val="green"/>
+          <w:lang w:val="en-ID"/>
+        </w:rPr>
+        <w:t>Akhir</w:t>
+      </w:r>
+      <w:proofErr w:type="spellEnd"/>
+    </w:p>
+    <w:p>
+      <w:pPr>
+        <w:rPr>
+          <w:rFonts w:ascii="Courier New" w:hAnsi="Courier New" w:cs="Courier New"/>
+          <w:color w:val="0070C0"/>
+          <w:lang w:val="en-ID"/>
+        </w:rPr>
+      </w:pPr>
+      <w:r>
+        <w:rPr>
+          <w:rFonts w:ascii="Courier New" w:hAnsi="Courier New" w:cs="Courier New"/>
+          <w:color w:val="0070C0"/>
+          <w:lang w:val="en-ID"/>
+        </w:rPr>
+        <w:t>/</w:t>
+      </w:r>
+      <w:proofErr w:type="spellStart"/>
+      <w:r>
+        <w:rPr>
+          <w:rFonts w:ascii="Courier New" w:hAnsi="Courier New" w:cs="Courier New"/>
+          <w:color w:val="0070C0"/>
+          <w:lang w:val="en-ID"/>
+        </w:rPr>
+        <w:t>absensi</w:t>
+      </w:r>
+      <w:proofErr w:type="spellEnd"/>
+      <w:r>
+        <w:rPr>
+          <w:rFonts w:ascii="Courier New" w:hAnsi="Courier New" w:cs="Courier New"/>
+          <w:color w:val="0070C0"/>
+          <w:lang w:val="en-ID"/>
+        </w:rPr>
+        <w:t>-</w:t>
+      </w:r>
+      <w:r>
+        <w:rPr>
+          <w:rFonts w:ascii="Courier New" w:hAnsi="Courier New" w:cs="Courier New"/>
+          <w:color w:val="0070C0"/>
+          <w:lang w:val="en-ID"/>
+        </w:rPr>
+        <w:t>create</w:t>
+      </w:r>
+    </w:p>
+    <w:p>
+      <w:pPr>
+        <w:rPr>
+          <w:rFonts w:ascii="Candara" w:hAnsi="Candara"/>
+          <w:lang w:val="en-ID"/>
+        </w:rPr>
+      </w:pPr>
+      <w:r>
+        <w:rPr>
+          <w:rFonts w:ascii="Candara" w:hAnsi="Candara"/>
+          <w:lang w:val="en-ID"/>
+        </w:rPr>
+        <w:t>Parameter:</w:t>
+      </w:r>
+    </w:p>
+    <w:p>
+      <w:pPr>
+        <w:rPr>
+          <w:rFonts w:ascii="Candara" w:hAnsi="Candara"/>
+          <w:lang w:val="en-ID"/>
+        </w:rPr>
+      </w:pPr>
+      <w:proofErr w:type="spellStart"/>
+      <w:proofErr w:type="gramStart"/>
+      <w:r>
+        <w:rPr>
+          <w:rFonts w:ascii="Candara" w:hAnsi="Candara"/>
+          <w:lang w:val="en-ID"/>
+        </w:rPr>
+        <w:t>i</w:t>
+      </w:r>
+      <w:r>
+        <w:rPr>
+          <w:rFonts w:ascii="Candara" w:hAnsi="Candara"/>
+          <w:lang w:val="en-ID"/>
+        </w:rPr>
+        <w:t>duser</w:t>
+      </w:r>
+      <w:proofErr w:type="spellEnd"/>
+      <w:proofErr w:type="gramEnd"/>
+      <w:r>
+        <w:rPr>
+          <w:rFonts w:ascii="Candara" w:hAnsi="Candara"/>
+          <w:lang w:val="en-ID"/>
+        </w:rPr>
+        <w:t xml:space="preserve"> </w:t>
+      </w:r>
+      <w:r>
+        <w:rPr>
+          <w:rFonts w:ascii="Candara" w:hAnsi="Candara"/>
+          <w:lang w:val="en-ID"/>
+        </w:rPr>
+        <w:t xml:space="preserve">= [field] Username Login </w:t>
+      </w:r>
+      <w:proofErr w:type="spellStart"/>
+      <w:r>
+        <w:rPr>
+          <w:rFonts w:ascii="Candara" w:hAnsi="Candara"/>
+          <w:lang w:val="en-ID"/>
+        </w:rPr>
+        <w:t>absensi</w:t>
+      </w:r>
+      <w:proofErr w:type="spellEnd"/>
+    </w:p>
+    <w:p>
+      <w:pPr>
+        <w:rPr>
+          <w:rFonts w:ascii="Candara" w:hAnsi="Candara"/>
+          <w:lang w:val="en-ID"/>
+        </w:rPr>
+      </w:pPr>
+      <w:proofErr w:type="gramStart"/>
+      <w:r>
+        <w:rPr>
+          <w:rFonts w:ascii="Candara" w:hAnsi="Candara"/>
+          <w:lang w:val="en-ID"/>
+        </w:rPr>
+        <w:t>latitude</w:t>
+      </w:r>
+      <w:proofErr w:type="gramEnd"/>
+      <w:r>
+        <w:rPr>
+          <w:rFonts w:ascii="Candara" w:hAnsi="Candara"/>
+          <w:lang w:val="en-ID"/>
+        </w:rPr>
+        <w:t xml:space="preserve"> </w:t>
+      </w:r>
+      <w:r>
+        <w:rPr>
+          <w:rFonts w:ascii="Candara" w:hAnsi="Candara"/>
+          <w:lang w:val="en-ID"/>
+        </w:rPr>
+        <w:t xml:space="preserve">= [field] </w:t>
+      </w:r>
+      <w:r>
+        <w:rPr>
+          <w:rFonts w:ascii="Candara" w:hAnsi="Candara"/>
+          <w:lang w:val="en-ID"/>
+        </w:rPr>
+        <w:t>latitude</w:t>
+      </w:r>
+      <w:r>
+        <w:rPr>
+          <w:rFonts w:ascii="Candara" w:hAnsi="Candara"/>
+          <w:lang w:val="en-ID"/>
+        </w:rPr>
+        <w:t xml:space="preserve"> </w:t>
+      </w:r>
+      <w:proofErr w:type="spellStart"/>
+      <w:r>
+        <w:rPr>
+          <w:rFonts w:ascii="Candara" w:hAnsi="Candara"/>
+          <w:lang w:val="en-ID"/>
+        </w:rPr>
+        <w:t>absensi</w:t>
+      </w:r>
+      <w:proofErr w:type="spellEnd"/>
+    </w:p>
+    <w:p>
+      <w:pPr>
+        <w:rPr>
+          <w:rFonts w:ascii="Candara" w:hAnsi="Candara"/>
+          <w:lang w:val="en-ID"/>
+        </w:rPr>
+      </w:pPr>
+      <w:proofErr w:type="gramStart"/>
+      <w:r>
+        <w:rPr>
+          <w:rFonts w:ascii="Candara" w:hAnsi="Candara"/>
+          <w:lang w:val="en-ID"/>
+        </w:rPr>
+        <w:t>longitude</w:t>
+      </w:r>
+      <w:proofErr w:type="gramEnd"/>
+      <w:r>
+        <w:rPr>
+          <w:rFonts w:ascii="Candara" w:hAnsi="Candara"/>
+          <w:lang w:val="en-ID"/>
+        </w:rPr>
+        <w:t xml:space="preserve"> </w:t>
+      </w:r>
+      <w:r>
+        <w:rPr>
+          <w:rFonts w:ascii="Candara" w:hAnsi="Candara"/>
+          <w:lang w:val="en-ID"/>
+        </w:rPr>
+        <w:t xml:space="preserve">= [field] </w:t>
+      </w:r>
+      <w:r>
+        <w:rPr>
+          <w:rFonts w:ascii="Candara" w:hAnsi="Candara"/>
+          <w:lang w:val="en-ID"/>
+        </w:rPr>
+        <w:t>longitude</w:t>
+      </w:r>
+      <w:r>
+        <w:rPr>
+          <w:rFonts w:ascii="Candara" w:hAnsi="Candara"/>
+          <w:lang w:val="en-ID"/>
+        </w:rPr>
+        <w:t xml:space="preserve"> </w:t>
+      </w:r>
+      <w:proofErr w:type="spellStart"/>
+      <w:r>
+        <w:rPr>
+          <w:rFonts w:ascii="Candara" w:hAnsi="Candara"/>
+          <w:lang w:val="en-ID"/>
+        </w:rPr>
+        <w:t>absensi</w:t>
+      </w:r>
+      <w:proofErr w:type="spellEnd"/>
+    </w:p>
+    <w:p>
+      <w:pPr>
+        <w:rPr>
+          <w:rFonts w:ascii="Candara" w:hAnsi="Candara"/>
+          <w:lang w:val="en-ID"/>
+        </w:rPr>
+      </w:pPr>
+      <w:proofErr w:type="spellStart"/>
+      <w:proofErr w:type="gramStart"/>
+      <w:r>
+        <w:rPr>
+          <w:rFonts w:ascii="Candara" w:hAnsi="Candara"/>
+          <w:lang w:val="en-ID"/>
+        </w:rPr>
+        <w:t>lokasi</w:t>
+      </w:r>
+      <w:proofErr w:type="spellEnd"/>
+      <w:proofErr w:type="gramEnd"/>
+      <w:r>
+        <w:rPr>
+          <w:rFonts w:ascii="Candara" w:hAnsi="Candara"/>
+          <w:lang w:val="en-ID"/>
+        </w:rPr>
+        <w:t xml:space="preserve"> </w:t>
+      </w:r>
+      <w:r>
+        <w:rPr>
+          <w:rFonts w:ascii="Candara" w:hAnsi="Candara"/>
+          <w:lang w:val="en-ID"/>
+        </w:rPr>
+        <w:t xml:space="preserve">= [field] </w:t>
+      </w:r>
+      <w:proofErr w:type="spellStart"/>
+      <w:r>
+        <w:rPr>
+          <w:rFonts w:ascii="Candara" w:hAnsi="Candara"/>
+          <w:lang w:val="en-ID"/>
+        </w:rPr>
+        <w:t>lokasi</w:t>
+      </w:r>
+      <w:proofErr w:type="spellEnd"/>
+      <w:r>
+        <w:rPr>
+          <w:rFonts w:ascii="Candara" w:hAnsi="Candara"/>
+          <w:lang w:val="en-ID"/>
+        </w:rPr>
+        <w:t xml:space="preserve"> </w:t>
+      </w:r>
+      <w:proofErr w:type="spellStart"/>
+      <w:r>
+        <w:rPr>
+          <w:rFonts w:ascii="Candara" w:hAnsi="Candara"/>
+          <w:lang w:val="en-ID"/>
+        </w:rPr>
+        <w:t>absensi</w:t>
+      </w:r>
+      <w:proofErr w:type="spellEnd"/>
+    </w:p>
+    <w:p>
+      <w:pPr>
+        <w:rPr>
+          <w:rFonts w:ascii="Candara" w:hAnsi="Candara"/>
+          <w:lang w:val="en-ID"/>
+        </w:rPr>
+      </w:pPr>
+      <w:proofErr w:type="spellStart"/>
+      <w:proofErr w:type="gramStart"/>
+      <w:r>
+        <w:rPr>
+          <w:rFonts w:ascii="Candara" w:hAnsi="Candara"/>
+          <w:lang w:val="en-ID"/>
+        </w:rPr>
+        <w:t>tipe</w:t>
+      </w:r>
+      <w:proofErr w:type="spellEnd"/>
+      <w:proofErr w:type="gramEnd"/>
+      <w:r>
+        <w:rPr>
+          <w:rFonts w:ascii="Candara" w:hAnsi="Candara"/>
+          <w:lang w:val="en-ID"/>
+        </w:rPr>
+        <w:t xml:space="preserve"> </w:t>
+      </w:r>
+      <w:r>
+        <w:rPr>
+          <w:rFonts w:ascii="Candara" w:hAnsi="Candara"/>
+          <w:lang w:val="en-ID"/>
+        </w:rPr>
+        <w:t xml:space="preserve">= [field] </w:t>
+      </w:r>
+      <w:proofErr w:type="spellStart"/>
+      <w:r>
+        <w:rPr>
+          <w:rFonts w:ascii="Candara" w:hAnsi="Candara"/>
+          <w:lang w:val="en-ID"/>
+        </w:rPr>
+        <w:t>tipe</w:t>
+      </w:r>
+      <w:proofErr w:type="spellEnd"/>
+      <w:r>
+        <w:rPr>
+          <w:rFonts w:ascii="Candara" w:hAnsi="Candara"/>
+          <w:lang w:val="en-ID"/>
+        </w:rPr>
+        <w:t xml:space="preserve"> </w:t>
+      </w:r>
+      <w:proofErr w:type="spellStart"/>
+      <w:r>
+        <w:rPr>
+          <w:rFonts w:ascii="Candara" w:hAnsi="Candara"/>
+          <w:lang w:val="en-ID"/>
+        </w:rPr>
+        <w:t>absensi</w:t>
+      </w:r>
+      <w:proofErr w:type="spellEnd"/>
+      <w:r>
+        <w:rPr>
+          <w:rFonts w:ascii="Candara" w:hAnsi="Candara"/>
+          <w:lang w:val="en-ID"/>
+        </w:rPr>
+        <w:t xml:space="preserve"> [value: </w:t>
+      </w:r>
+      <w:proofErr w:type="spellStart"/>
+      <w:r>
+        <w:rPr>
+          <w:rFonts w:ascii="Candara" w:hAnsi="Candara"/>
+          <w:lang w:val="en-ID"/>
+        </w:rPr>
+        <w:t>datang</w:t>
+      </w:r>
+      <w:proofErr w:type="spellEnd"/>
+      <w:r>
+        <w:rPr>
+          <w:rFonts w:ascii="Candara" w:hAnsi="Candara"/>
+          <w:lang w:val="en-ID"/>
+        </w:rPr>
+        <w:t xml:space="preserve"> / </w:t>
+      </w:r>
+      <w:proofErr w:type="spellStart"/>
+      <w:r>
+        <w:rPr>
+          <w:rFonts w:ascii="Candara" w:hAnsi="Candara"/>
+          <w:lang w:val="en-ID"/>
+        </w:rPr>
+        <w:t>pulang</w:t>
+      </w:r>
+      <w:proofErr w:type="spellEnd"/>
+      <w:r>
+        <w:rPr>
+          <w:rFonts w:ascii="Candara" w:hAnsi="Candara"/>
+          <w:lang w:val="en-ID"/>
+        </w:rPr>
+        <w:t>]</w:t>
+      </w:r>
+    </w:p>
+    <w:p>
+      <w:pPr>
+        <w:rPr>
+          <w:rFonts w:ascii="Candara" w:hAnsi="Candara"/>
+          <w:lang w:val="en-ID"/>
+        </w:rPr>
+      </w:pPr>
+      <w:proofErr w:type="spellStart"/>
+      <w:proofErr w:type="gramStart"/>
+      <w:r>
+        <w:rPr>
+          <w:rFonts w:ascii="Candara" w:hAnsi="Candara"/>
+          <w:lang w:val="en-ID"/>
+        </w:rPr>
+        <w:t>taskid</w:t>
+      </w:r>
+      <w:proofErr w:type="spellEnd"/>
+      <w:proofErr w:type="gramEnd"/>
+      <w:r>
+        <w:rPr>
+          <w:rFonts w:ascii="Candara" w:hAnsi="Candara"/>
+          <w:lang w:val="en-ID"/>
+        </w:rPr>
+        <w:t xml:space="preserve"> </w:t>
+      </w:r>
+      <w:r>
+        <w:rPr>
+          <w:rFonts w:ascii="Candara" w:hAnsi="Candara"/>
+          <w:lang w:val="en-ID"/>
+        </w:rPr>
+        <w:t xml:space="preserve">= [field] </w:t>
+      </w:r>
+      <w:proofErr w:type="spellStart"/>
+      <w:r>
+        <w:rPr>
+          <w:rFonts w:ascii="Candara" w:hAnsi="Candara"/>
+          <w:lang w:val="en-ID"/>
+        </w:rPr>
+        <w:t>taskid</w:t>
+      </w:r>
+      <w:proofErr w:type="spellEnd"/>
+      <w:r>
+        <w:rPr>
+          <w:rFonts w:ascii="Candara" w:hAnsi="Candara"/>
+          <w:lang w:val="en-ID"/>
+        </w:rPr>
+        <w:t xml:space="preserve"> yang </w:t>
+      </w:r>
+      <w:proofErr w:type="spellStart"/>
+      <w:r>
+        <w:rPr>
+          <w:rFonts w:ascii="Candara" w:hAnsi="Candara"/>
+          <w:lang w:val="en-ID"/>
+        </w:rPr>
+        <w:t>diabsenkan</w:t>
+      </w:r>
+      <w:proofErr w:type="spellEnd"/>
+      <w:r>
+        <w:rPr>
+          <w:rFonts w:ascii="Candara" w:hAnsi="Candara"/>
+          <w:lang w:val="en-ID"/>
+        </w:rPr>
+        <w:t xml:space="preserve"> </w:t>
+      </w:r>
+    </w:p>
+    <w:p>
+      <w:pPr>
+        <w:rPr>
+          <w:rFonts w:ascii="Candara" w:hAnsi="Candara"/>
+          <w:lang w:val="en-ID"/>
+        </w:rPr>
+      </w:pPr>
+      <w:proofErr w:type="spellStart"/>
+      <w:proofErr w:type="gramStart"/>
+      <w:r>
+        <w:rPr>
+          <w:rFonts w:ascii="Candara" w:hAnsi="Candara"/>
+          <w:lang w:val="en-ID"/>
+        </w:rPr>
+        <w:t>taskdetailid</w:t>
+      </w:r>
+      <w:proofErr w:type="spellEnd"/>
+      <w:proofErr w:type="gramEnd"/>
+      <w:r>
+        <w:rPr>
+          <w:rFonts w:ascii="Candara" w:hAnsi="Candara"/>
+          <w:lang w:val="en-ID"/>
+        </w:rPr>
+        <w:t xml:space="preserve"> </w:t>
+      </w:r>
+      <w:r>
+        <w:rPr>
+          <w:rFonts w:ascii="Candara" w:hAnsi="Candara"/>
+          <w:lang w:val="en-ID"/>
+        </w:rPr>
+        <w:t xml:space="preserve">= [field] </w:t>
+      </w:r>
+      <w:proofErr w:type="spellStart"/>
+      <w:r>
+        <w:rPr>
+          <w:rFonts w:ascii="Candara" w:hAnsi="Candara"/>
+          <w:lang w:val="en-ID"/>
+        </w:rPr>
+        <w:t>taskdetailid</w:t>
+      </w:r>
+      <w:proofErr w:type="spellEnd"/>
+      <w:r>
+        <w:rPr>
+          <w:rFonts w:ascii="Candara" w:hAnsi="Candara"/>
+          <w:lang w:val="en-ID"/>
+        </w:rPr>
+        <w:t xml:space="preserve"> yang </w:t>
+      </w:r>
+      <w:proofErr w:type="spellStart"/>
+      <w:r>
+        <w:rPr>
+          <w:rFonts w:ascii="Candara" w:hAnsi="Candara"/>
+          <w:lang w:val="en-ID"/>
+        </w:rPr>
+        <w:t>diabsenkan</w:t>
+      </w:r>
+      <w:proofErr w:type="spellEnd"/>
+      <w:r>
+        <w:rPr>
+          <w:rFonts w:ascii="Candara" w:hAnsi="Candara"/>
+          <w:lang w:val="en-ID"/>
+        </w:rPr>
+        <w:t xml:space="preserve"> [value </w:t>
+      </w:r>
+      <w:proofErr w:type="spellStart"/>
+      <w:r>
+        <w:rPr>
+          <w:rFonts w:ascii="Candara" w:hAnsi="Candara"/>
+          <w:lang w:val="en-ID"/>
+        </w:rPr>
+        <w:t>nol</w:t>
+      </w:r>
+      <w:proofErr w:type="spellEnd"/>
+      <w:r>
+        <w:rPr>
+          <w:rFonts w:ascii="Candara" w:hAnsi="Candara"/>
+          <w:lang w:val="en-ID"/>
+        </w:rPr>
+        <w:t xml:space="preserve"> (0) </w:t>
+      </w:r>
+      <w:proofErr w:type="spellStart"/>
+      <w:r>
+        <w:rPr>
+          <w:rFonts w:ascii="Candara" w:hAnsi="Candara"/>
+          <w:lang w:val="en-ID"/>
+        </w:rPr>
+        <w:t>jika</w:t>
+      </w:r>
+      <w:proofErr w:type="spellEnd"/>
+      <w:r>
+        <w:rPr>
+          <w:rFonts w:ascii="Candara" w:hAnsi="Candara"/>
+          <w:lang w:val="en-ID"/>
+        </w:rPr>
+        <w:t xml:space="preserve"> </w:t>
+      </w:r>
+      <w:proofErr w:type="spellStart"/>
+      <w:r>
+        <w:rPr>
+          <w:rFonts w:ascii="Candara" w:hAnsi="Candara"/>
+          <w:lang w:val="en-ID"/>
+        </w:rPr>
+        <w:t>absensi</w:t>
+      </w:r>
+      <w:proofErr w:type="spellEnd"/>
+      <w:r>
+        <w:rPr>
+          <w:rFonts w:ascii="Candara" w:hAnsi="Candara"/>
+          <w:lang w:val="en-ID"/>
+        </w:rPr>
+        <w:t>)</w:t>
+      </w:r>
+    </w:p>
+    <w:p>
+      <w:pPr>
+        <w:rPr>
+          <w:rFonts w:ascii="Candara" w:hAnsi="Candara"/>
+          <w:lang w:val="en-ID"/>
+        </w:rPr>
+      </w:pPr>
+      <w:r>
+        <w:rPr>
+          <w:rFonts w:ascii="Candara" w:hAnsi="Candara"/>
+          <w:b/>
+          <w:lang w:val="en-ID"/>
+        </w:rPr>
+        <w:t xml:space="preserve">Return: </w:t>
+      </w:r>
+      <w:r>
+        <w:rPr>
+          <w:rFonts w:ascii="Candara" w:hAnsi="Candara"/>
+          <w:lang w:val="en-ID"/>
+        </w:rPr>
+        <w:t>succeeded</w:t>
+      </w:r>
+      <w:r>
+        <w:rPr>
+          <w:rFonts w:ascii="Candara" w:hAnsi="Candara"/>
+          <w:lang w:val="en-ID"/>
+        </w:rPr>
+        <w:t xml:space="preserve"> / failed </w:t>
+      </w:r>
+    </w:p>
+    <w:p>
+      <w:pPr>
+        <w:rPr>
+          <w:rFonts w:ascii="Candara" w:hAnsi="Candara"/>
+          <w:lang w:val="en-ID"/>
+        </w:rPr>
+      </w:pPr>
+    </w:p>
+    <w:p>
+      <w:pPr>
+        <w:rPr>
+          <w:rFonts w:ascii="Candara" w:hAnsi="Candara"/>
+          <w:lang w:val="en-ID"/>
+        </w:rPr>
+      </w:pPr>
+    </w:p>
+    <w:p>
+      <w:pPr>
+        <w:rPr>
+          <w:rFonts w:ascii="Candara" w:hAnsi="Candara"/>
+          <w:lang w:val="en-ID"/>
+        </w:rPr>
+      </w:pPr>
+    </w:p>
+    <w:p>
+      <w:pPr>
+        <w:rPr>
+          <w:rFonts w:ascii="Candara" w:hAnsi="Candara"/>
+          <w:lang w:val="en-ID"/>
+        </w:rPr>
+      </w:pPr>
+    </w:p>
+    <w:p>
+      <w:pPr>
+        <w:rPr>
+          <w:rFonts w:ascii="Candara" w:hAnsi="Candara"/>
+          <w:lang w:val="en-ID"/>
+        </w:rPr>
+      </w:pPr>
+    </w:p>
+    <w:p>
+      <w:pPr>
+        <w:rPr>
+          <w:rFonts w:ascii="Candara" w:hAnsi="Candara"/>
+          <w:lang w:val="en-ID"/>
+        </w:rPr>
+      </w:pPr>
+    </w:p>
+    <w:p>
+      <w:pPr>
+        <w:rPr>
+          <w:rFonts w:ascii="Candara" w:hAnsi="Candara"/>
+          <w:lang w:val="en-ID"/>
+        </w:rPr>
+      </w:pPr>
+    </w:p>
+    <w:p>
+      <w:pPr>
+        <w:rPr>
+          <w:rFonts w:ascii="Candara" w:hAnsi="Candara"/>
+          <w:lang w:val="en-ID"/>
+        </w:rPr>
+      </w:pPr>
+    </w:p>
+    <w:p>
+      <w:pPr>
+        <w:rPr>
+          <w:rFonts w:ascii="Candara" w:hAnsi="Candara"/>
+          <w:lang w:val="en-ID"/>
+        </w:rPr>
+      </w:pPr>
+    </w:p>
+    <w:p>
+      <w:pPr>
+        <w:rPr>
+          <w:rFonts w:ascii="Candara" w:hAnsi="Candara"/>
+          <w:lang w:val="en-ID"/>
+        </w:rPr>
+      </w:pPr>
+    </w:p>
+    <w:p>
+      <w:pPr>
+        <w:rPr>
+          <w:rFonts w:ascii="Candara" w:hAnsi="Candara"/>
+          <w:lang w:val="en-ID"/>
+        </w:rPr>
+      </w:pPr>
+    </w:p>
+    <w:p>
+      <w:pPr>
+        <w:rPr>
+          <w:rFonts w:ascii="Candara" w:hAnsi="Candara"/>
+          <w:lang w:val="en-ID"/>
+        </w:rPr>
+      </w:pPr>
+    </w:p>
+    <w:p>
+      <w:pPr>
+        <w:rPr>
+          <w:rFonts w:ascii="Candara" w:hAnsi="Candara"/>
+          <w:lang w:val="en-ID"/>
+        </w:rPr>
+      </w:pPr>
+    </w:p>
+    <w:p>
+      <w:pPr>
+        <w:rPr>
+          <w:rFonts w:ascii="Candara" w:hAnsi="Candara"/>
+          <w:lang w:val="en-ID"/>
+        </w:rPr>
+      </w:pPr>
+    </w:p>
+    <w:p>
+      <w:pPr>
+        <w:rPr>
+          <w:rFonts w:ascii="Candara" w:hAnsi="Candara"/>
+          <w:lang w:val="en-ID"/>
+        </w:rPr>
+      </w:pPr>
+      <w:bookmarkStart w:id="0" w:name="_GoBack"/>
+      <w:bookmarkEnd w:id="0"/>
     </w:p>
     <w:p>
       <w:pPr>
@@ -2095,14 +2889,14 @@
         <w:spacing w:line="276" w:lineRule="auto"/>
         <w:rPr>
           <w:rFonts w:ascii="Candara" w:hAnsi="Candara"/>
-          <w:highlight w:val="red"/>
+          <w:highlight w:val="green"/>
           <w:lang w:val="id-ID"/>
         </w:rPr>
       </w:pPr>
       <w:r>
         <w:rPr>
           <w:rFonts w:ascii="Candara" w:hAnsi="Candara"/>
-          <w:highlight w:val="red"/>
+          <w:highlight w:val="green"/>
           <w:lang w:val="id-ID"/>
         </w:rPr>
         <w:t xml:space="preserve">Get </w:t>
@@ -2110,7 +2904,7 @@
       <w:r>
         <w:rPr>
           <w:rFonts w:ascii="Candara" w:hAnsi="Candara"/>
-          <w:highlight w:val="red"/>
+          <w:highlight w:val="green"/>
           <w:lang w:val="en-ID"/>
         </w:rPr>
         <w:t>Task</w:t>
@@ -2319,8 +3113,6 @@
         </w:rPr>
         <w:t xml:space="preserve"> single </w:t>
       </w:r>
-      <w:bookmarkStart w:id="0" w:name="_GoBack"/>
-      <w:bookmarkEnd w:id="0"/>
       <w:r>
         <w:rPr>
           <w:rFonts w:ascii="Candara" w:hAnsi="Candara" w:cs="Courier New"/>
@@ -2478,7 +3270,39 @@
           <w:rFonts w:ascii="Candara" w:hAnsi="Candara" w:cs="Courier New"/>
           <w:lang w:val="en-ID"/>
         </w:rPr>
-        <w:t>pasukan</w:t>
+        <w:t>sopir</w:t>
+      </w:r>
+      <w:proofErr w:type="spellEnd"/>
+      <w:r>
+        <w:rPr>
+          <w:rFonts w:ascii="Candara" w:hAnsi="Candara" w:cs="Courier New"/>
+          <w:lang w:val="en-ID"/>
+        </w:rPr>
+        <w:t xml:space="preserve"> truck yang </w:t>
+      </w:r>
+      <w:proofErr w:type="spellStart"/>
+      <w:r>
+        <w:rPr>
+          <w:rFonts w:ascii="Candara" w:hAnsi="Candara" w:cs="Courier New"/>
+          <w:lang w:val="en-ID"/>
+        </w:rPr>
+        <w:t>sedang</w:t>
+      </w:r>
+      <w:proofErr w:type="spellEnd"/>
+      <w:r>
+        <w:rPr>
+          <w:rFonts w:ascii="Candara" w:hAnsi="Candara" w:cs="Courier New"/>
+          <w:lang w:val="en-ID"/>
+        </w:rPr>
+        <w:t xml:space="preserve"> </w:t>
+      </w:r>
+      <w:proofErr w:type="spellStart"/>
+      <w:r>
+        <w:rPr>
+          <w:rFonts w:ascii="Candara" w:hAnsi="Candara" w:cs="Courier New"/>
+          <w:lang w:val="en-ID"/>
+        </w:rPr>
+        <w:t>bertugas</w:t>
       </w:r>
       <w:proofErr w:type="spellEnd"/>
       <w:r>
@@ -2830,14 +3654,6 @@
       <w:pPr>
         <w:rPr>
           <w:rFonts w:ascii="Candara" w:hAnsi="Candara"/>
-          <w:lang w:val="en-ID"/>
-        </w:rPr>
-      </w:pPr>
-    </w:p>
-    <w:p>
-      <w:pPr>
-        <w:rPr>
-          <w:rFonts w:ascii="Candara" w:hAnsi="Candara"/>
           <w:i/>
           <w:lang w:val="en-ID"/>
         </w:rPr>
@@ -2895,11 +3711,20 @@
         <w:t>digunakan</w:t>
       </w:r>
       <w:proofErr w:type="spellEnd"/>
-    </w:p>
-    <w:p>
-      <w:pPr>
-        <w:rPr>
-          <w:rFonts w:ascii="Candara" w:hAnsi="Candara"/>
+      <w:r>
+        <w:rPr>
+          <w:rFonts w:ascii="Candara" w:hAnsi="Candara"/>
+          <w:i/>
+          <w:lang w:val="en-ID"/>
+        </w:rPr>
+        <w:t xml:space="preserve"> </w:t>
+      </w:r>
+    </w:p>
+    <w:p>
+      <w:pPr>
+        <w:rPr>
+          <w:rFonts w:ascii="Candara" w:hAnsi="Candara"/>
+          <w:i/>
           <w:lang w:val="en-ID"/>
         </w:rPr>
       </w:pPr>
@@ -2910,16 +3735,23 @@
           <w:rFonts w:ascii="Candara" w:hAnsi="Candara"/>
           <w:lang w:val="en-ID"/>
         </w:rPr>
-        <w:t>useronduty</w:t>
-      </w:r>
-      <w:proofErr w:type="spellEnd"/>
+        <w:t>supir</w:t>
+      </w:r>
+      <w:proofErr w:type="spellEnd"/>
+      <w:r>
+        <w:rPr>
+          <w:rFonts w:ascii="Candara" w:hAnsi="Candara"/>
+          <w:lang w:val="en-ID"/>
+        </w:rPr>
+        <w:t xml:space="preserve"> :</w:t>
+      </w:r>
       <w:proofErr w:type="gramEnd"/>
       <w:r>
         <w:rPr>
           <w:rFonts w:ascii="Candara" w:hAnsi="Candara"/>
           <w:lang w:val="en-ID"/>
         </w:rPr>
-        <w:t xml:space="preserve">:  </w:t>
+        <w:t xml:space="preserve"> [Mandatory] </w:t>
       </w:r>
       <w:proofErr w:type="spellStart"/>
       <w:r>
@@ -2928,6 +3760,93 @@
           <w:i/>
           <w:lang w:val="en-ID"/>
         </w:rPr>
+        <w:t>Supir</w:t>
+      </w:r>
+      <w:proofErr w:type="spellEnd"/>
+      <w:r>
+        <w:rPr>
+          <w:rFonts w:ascii="Candara" w:hAnsi="Candara"/>
+          <w:i/>
+          <w:lang w:val="en-ID"/>
+        </w:rPr>
+        <w:t xml:space="preserve"> yang </w:t>
+      </w:r>
+      <w:proofErr w:type="spellStart"/>
+      <w:r>
+        <w:rPr>
+          <w:rFonts w:ascii="Candara" w:hAnsi="Candara"/>
+          <w:i/>
+          <w:lang w:val="en-ID"/>
+        </w:rPr>
+        <w:t>bertanggung</w:t>
+      </w:r>
+      <w:proofErr w:type="spellEnd"/>
+      <w:r>
+        <w:rPr>
+          <w:rFonts w:ascii="Candara" w:hAnsi="Candara"/>
+          <w:i/>
+          <w:lang w:val="en-ID"/>
+        </w:rPr>
+        <w:t xml:space="preserve"> </w:t>
+      </w:r>
+      <w:proofErr w:type="spellStart"/>
+      <w:r>
+        <w:rPr>
+          <w:rFonts w:ascii="Candara" w:hAnsi="Candara"/>
+          <w:i/>
+          <w:lang w:val="en-ID"/>
+        </w:rPr>
+        <w:t>jawab</w:t>
+      </w:r>
+      <w:proofErr w:type="spellEnd"/>
+    </w:p>
+    <w:p>
+      <w:pPr>
+        <w:rPr>
+          <w:rFonts w:ascii="Candara" w:hAnsi="Candara"/>
+          <w:lang w:val="en-ID"/>
+        </w:rPr>
+      </w:pPr>
+    </w:p>
+    <w:p>
+      <w:pPr>
+        <w:rPr>
+          <w:rFonts w:ascii="Candara" w:hAnsi="Candara"/>
+          <w:lang w:val="en-ID"/>
+        </w:rPr>
+      </w:pPr>
+      <w:proofErr w:type="spellStart"/>
+      <w:proofErr w:type="gramStart"/>
+      <w:r>
+        <w:rPr>
+          <w:rFonts w:ascii="Candara" w:hAnsi="Candara"/>
+          <w:lang w:val="en-ID"/>
+        </w:rPr>
+        <w:t>tujuan</w:t>
+      </w:r>
+      <w:proofErr w:type="spellEnd"/>
+      <w:r>
+        <w:rPr>
+          <w:rFonts w:ascii="Candara" w:hAnsi="Candara"/>
+          <w:lang w:val="en-ID"/>
+        </w:rPr>
+        <w:t xml:space="preserve"> :</w:t>
+      </w:r>
+      <w:proofErr w:type="gramEnd"/>
+      <w:r>
+        <w:rPr>
+          <w:rFonts w:ascii="Candara" w:hAnsi="Candara"/>
+          <w:lang w:val="en-ID"/>
+        </w:rPr>
+        <w:t xml:space="preserve">  </w:t>
+      </w:r>
+      <w:proofErr w:type="spellStart"/>
+      <w:r>
+        <w:rPr>
+          <w:rFonts w:ascii="Candara" w:hAnsi="Candara"/>
+          <w:i/>
+          <w:lang w:val="en-ID"/>
+        </w:rPr>
         <w:t>dalam</w:t>
       </w:r>
       <w:proofErr w:type="spellEnd"/>
@@ -2970,18 +3889,12 @@
     </w:p>
     <w:p>
       <w:pPr>
-        <w:rPr>
-          <w:rFonts w:ascii="Candara" w:hAnsi="Candara"/>
-          <w:lang w:val="en-ID"/>
-        </w:rPr>
-      </w:pPr>
-      <w:r>
-        <w:rPr>
-          <w:rFonts w:ascii="Candara" w:hAnsi="Candara"/>
-          <w:lang w:val="en-ID"/>
-        </w:rPr>
-        <w:tab/>
-      </w:r>
+        <w:ind w:left="720"/>
+        <w:rPr>
+          <w:rFonts w:ascii="Candara" w:hAnsi="Candara"/>
+          <w:lang w:val="en-ID"/>
+        </w:rPr>
+      </w:pPr>
       <w:proofErr w:type="gramStart"/>
       <w:r>
         <w:rPr>
@@ -3014,28 +3927,67 @@
           <w:rFonts w:ascii="Candara" w:hAnsi="Candara"/>
           <w:lang w:val="en-ID"/>
         </w:rPr>
-        <w:t>[{"iduser":1,"</w:t>
-      </w:r>
-      <w:r>
-        <w:rPr>
-          <w:rFonts w:ascii="Candara" w:hAnsi="Candara"/>
-          <w:lang w:val="en-ID"/>
-        </w:rPr>
-        <w:t>status":"penanggungjawab</w:t>
-      </w:r>
-      <w:r>
-        <w:rPr>
-          <w:rFonts w:ascii="Candara" w:hAnsi="Candara"/>
-          <w:lang w:val="en-ID"/>
-        </w:rPr>
-        <w:t>"},{"iduser":2,"</w:t>
-      </w:r>
-      <w:r>
-        <w:rPr>
-          <w:rFonts w:ascii="Candara" w:hAnsi="Candara"/>
-          <w:lang w:val="en-ID"/>
-        </w:rPr>
-        <w:t>status</w:t>
+        <w:t>[{"</w:t>
+      </w:r>
+      <w:proofErr w:type="spellStart"/>
+      <w:r>
+        <w:rPr>
+          <w:rFonts w:ascii="Candara" w:hAnsi="Candara"/>
+          <w:lang w:val="en-ID"/>
+        </w:rPr>
+        <w:t>lokasi</w:t>
+      </w:r>
+      <w:proofErr w:type="spellEnd"/>
+      <w:r>
+        <w:rPr>
+          <w:rFonts w:ascii="Candara" w:hAnsi="Candara"/>
+          <w:lang w:val="en-ID"/>
+        </w:rPr>
+        <w:t>":</w:t>
+      </w:r>
+      <w:r>
+        <w:rPr>
+          <w:rFonts w:ascii="Candara" w:hAnsi="Candara"/>
+          <w:lang w:val="en-ID"/>
+        </w:rPr>
+        <w:t>"</w:t>
+      </w:r>
+      <w:proofErr w:type="spellStart"/>
+      <w:r>
+        <w:rPr>
+          <w:rFonts w:ascii="Candara" w:hAnsi="Candara"/>
+          <w:lang w:val="en-ID"/>
+        </w:rPr>
+        <w:t>taman</w:t>
+      </w:r>
+      <w:proofErr w:type="spellEnd"/>
+      <w:r>
+        <w:rPr>
+          <w:rFonts w:ascii="Candara" w:hAnsi="Candara"/>
+          <w:lang w:val="en-ID"/>
+        </w:rPr>
+        <w:t xml:space="preserve"> bungkul</w:t>
+      </w:r>
+      <w:r>
+        <w:rPr>
+          <w:rFonts w:ascii="Candara" w:hAnsi="Candara"/>
+          <w:lang w:val="en-ID"/>
+        </w:rPr>
+        <w:t>"</w:t>
+      </w:r>
+      <w:r>
+        <w:rPr>
+          <w:rFonts w:ascii="Candara" w:hAnsi="Candara"/>
+          <w:lang w:val="en-ID"/>
+        </w:rPr>
+        <w:t>,"</w:t>
+      </w:r>
+      <w:r>
+        <w:rPr>
+          <w:rFonts w:ascii="Candara" w:hAnsi="Candara"/>
+          <w:lang w:val="en-ID"/>
+        </w:rPr>
+        <w:t>latitude</w:t>
       </w:r>
       <w:r>
         <w:rPr>
@@ -3049,41 +4001,57 @@
           <w:rFonts w:ascii="Candara" w:hAnsi="Candara"/>
           <w:lang w:val="en-ID"/>
         </w:rPr>
-        <w:t>pekerja</w:t>
-      </w:r>
-      <w:r>
-        <w:rPr>
-          <w:rFonts w:ascii="Candara" w:hAnsi="Candara"/>
-          <w:lang w:val="en-ID"/>
-        </w:rPr>
-        <w:t>"}]</w:t>
-      </w:r>
-    </w:p>
-    <w:p>
-      <w:pPr>
-        <w:rPr>
-          <w:rFonts w:ascii="Candara" w:hAnsi="Candara"/>
-          <w:lang w:val="en-ID"/>
-        </w:rPr>
-      </w:pPr>
-    </w:p>
-    <w:p>
-      <w:pPr>
-        <w:rPr>
-          <w:rFonts w:ascii="Candara" w:hAnsi="Candara"/>
-          <w:lang w:val="en-ID"/>
-        </w:rPr>
-      </w:pPr>
-      <w:proofErr w:type="spellStart"/>
-      <w:proofErr w:type="gramStart"/>
-      <w:r>
-        <w:rPr>
-          <w:rFonts w:ascii="Candara" w:hAnsi="Candara"/>
-          <w:lang w:val="en-ID"/>
-        </w:rPr>
-        <w:t>tujuan</w:t>
-      </w:r>
-      <w:proofErr w:type="spellEnd"/>
+        <w:t>0.5</w:t>
+      </w:r>
+      <w:r>
+        <w:rPr>
+          <w:rFonts w:ascii="Candara" w:hAnsi="Candara"/>
+          <w:lang w:val="en-ID"/>
+        </w:rPr>
+        <w:t>"</w:t>
+      </w:r>
+      <w:r>
+        <w:rPr>
+          <w:rFonts w:ascii="Candara" w:hAnsi="Candara"/>
+          <w:lang w:val="en-ID"/>
+        </w:rPr>
+        <w:t>,</w:t>
+      </w:r>
+      <w:r>
+        <w:rPr>
+          <w:rFonts w:ascii="Candara" w:hAnsi="Candara"/>
+          <w:lang w:val="en-ID"/>
+        </w:rPr>
+        <w:t>"</w:t>
+      </w:r>
+      <w:r>
+        <w:rPr>
+          <w:rFonts w:ascii="Candara" w:hAnsi="Candara"/>
+          <w:lang w:val="en-ID"/>
+        </w:rPr>
+        <w:t>l</w:t>
+      </w:r>
+      <w:r>
+        <w:rPr>
+          <w:rFonts w:ascii="Candara" w:hAnsi="Candara"/>
+          <w:lang w:val="en-ID"/>
+        </w:rPr>
+        <w:t>ongit</w:t>
+      </w:r>
+      <w:r>
+        <w:rPr>
+          <w:rFonts w:ascii="Candara" w:hAnsi="Candara"/>
+          <w:lang w:val="en-ID"/>
+        </w:rPr>
+        <w:t>ude":"0.7</w:t>
+      </w:r>
+      <w:r>
+        <w:rPr>
+          <w:rFonts w:ascii="Candara" w:hAnsi="Candara"/>
+          <w:lang w:val="en-ID"/>
+        </w:rPr>
+        <w:t>"</w:t>
+      </w:r>
       <w:r>
         <w:rPr>
           <w:rFonts w:ascii="Candara" w:hAnsi="Candara"/>
@@ -3096,62 +4064,30 @@
           <w:rFonts w:ascii="Candara" w:hAnsi="Candara"/>
           <w:lang w:val="en-ID"/>
         </w:rPr>
-        <w:t>:</w:t>
-      </w:r>
-      <w:proofErr w:type="gramEnd"/>
-      <w:r>
-        <w:rPr>
-          <w:rFonts w:ascii="Candara" w:hAnsi="Candara"/>
-          <w:lang w:val="en-ID"/>
-        </w:rPr>
-        <w:t xml:space="preserve">  </w:t>
-      </w:r>
-      <w:proofErr w:type="spellStart"/>
-      <w:r>
-        <w:rPr>
-          <w:rFonts w:ascii="Candara" w:hAnsi="Candara"/>
-          <w:i/>
-          <w:lang w:val="en-ID"/>
-        </w:rPr>
-        <w:t>dalam</w:t>
-      </w:r>
-      <w:proofErr w:type="spellEnd"/>
-      <w:r>
-        <w:rPr>
-          <w:rFonts w:ascii="Candara" w:hAnsi="Candara"/>
-          <w:i/>
-          <w:lang w:val="en-ID"/>
-        </w:rPr>
-        <w:t xml:space="preserve"> </w:t>
-      </w:r>
-      <w:proofErr w:type="spellStart"/>
-      <w:r>
-        <w:rPr>
-          <w:rFonts w:ascii="Candara" w:hAnsi="Candara"/>
-          <w:i/>
-          <w:lang w:val="en-ID"/>
-        </w:rPr>
-        <w:t>bentuk</w:t>
-      </w:r>
-      <w:proofErr w:type="spellEnd"/>
-      <w:r>
-        <w:rPr>
-          <w:rFonts w:ascii="Candara" w:hAnsi="Candara"/>
-          <w:i/>
-          <w:lang w:val="en-ID"/>
-        </w:rPr>
-        <w:t xml:space="preserve"> string </w:t>
-      </w:r>
-      <w:proofErr w:type="spellStart"/>
-      <w:r>
-        <w:rPr>
-          <w:rFonts w:ascii="Candara" w:hAnsi="Candara"/>
-          <w:i/>
-          <w:lang w:val="en-ID"/>
-        </w:rPr>
-        <w:t>json</w:t>
-      </w:r>
-      <w:proofErr w:type="spellEnd"/>
+        <w:t>},</w:t>
+      </w:r>
+      <w:r>
+        <w:rPr>
+          <w:rFonts w:ascii="Candara" w:hAnsi="Candara"/>
+          <w:lang w:val="en-ID"/>
+        </w:rPr>
+        <w:tab/>
+      </w:r>
+      <w:r>
+        <w:rPr>
+          <w:rFonts w:ascii="Candara" w:hAnsi="Candara"/>
+          <w:lang w:val="en-ID"/>
+        </w:rPr>
+        <w:tab/>
+      </w:r>
+      <w:r>
+        <w:rPr>
+          <w:rFonts w:ascii="Candara" w:hAnsi="Candara"/>
+          <w:lang w:val="en-ID"/>
+        </w:rPr>
+        <w:tab/>
+        <w:t xml:space="preserve">                                  </w:t>
+      </w:r>
     </w:p>
     <w:p>
       <w:pPr>
@@ -3161,7 +4097,6 @@
           <w:lang w:val="en-ID"/>
         </w:rPr>
       </w:pPr>
-      <w:proofErr w:type="gramStart"/>
       <w:r>
         <w:rPr>
           <w:rFonts w:ascii="Candara" w:hAnsi="Candara"/>
@@ -3169,385 +4104,183 @@
           <w:i/>
           <w:lang w:val="en-ID"/>
         </w:rPr>
-        <w:t>value</w:t>
+        <w:t xml:space="preserve">               </w:t>
+      </w:r>
+      <w:r>
+        <w:rPr>
+          <w:rFonts w:ascii="Candara" w:hAnsi="Candara"/>
+          <w:lang w:val="en-ID"/>
+        </w:rPr>
+        <w:t>{"</w:t>
+      </w:r>
+      <w:proofErr w:type="spellStart"/>
+      <w:r>
+        <w:rPr>
+          <w:rFonts w:ascii="Candara" w:hAnsi="Candara"/>
+          <w:lang w:val="en-ID"/>
+        </w:rPr>
+        <w:t>lokasi</w:t>
+      </w:r>
+      <w:proofErr w:type="spellEnd"/>
+      <w:r>
+        <w:rPr>
+          <w:rFonts w:ascii="Candara" w:hAnsi="Candara"/>
+          <w:lang w:val="en-ID"/>
+        </w:rPr>
+        <w:t>":"</w:t>
+      </w:r>
+      <w:proofErr w:type="spellStart"/>
+      <w:r>
+        <w:rPr>
+          <w:rFonts w:ascii="Candara" w:hAnsi="Candara"/>
+          <w:lang w:val="en-ID"/>
+        </w:rPr>
+        <w:t>tunjungan</w:t>
+      </w:r>
+      <w:proofErr w:type="spellEnd"/>
+      <w:r>
+        <w:rPr>
+          <w:rFonts w:ascii="Candara" w:hAnsi="Candara"/>
+          <w:lang w:val="en-ID"/>
+        </w:rPr>
+        <w:t xml:space="preserve"> plaza</w:t>
+      </w:r>
+      <w:r>
+        <w:rPr>
+          <w:rFonts w:ascii="Candara" w:hAnsi="Candara"/>
+          <w:lang w:val="en-ID"/>
+        </w:rPr>
+        <w:t>","</w:t>
+      </w:r>
+      <w:r>
+        <w:rPr>
+          <w:rFonts w:ascii="Candara" w:hAnsi="Candara"/>
+          <w:lang w:val="en-ID"/>
+        </w:rPr>
+        <w:t>latitude":"0.5</w:t>
+      </w:r>
+      <w:r>
+        <w:rPr>
+          <w:rFonts w:ascii="Candara" w:hAnsi="Candara"/>
+          <w:lang w:val="en-ID"/>
+        </w:rPr>
+        <w:t>"</w:t>
+      </w:r>
+      <w:r>
+        <w:rPr>
+          <w:rFonts w:ascii="Candara" w:hAnsi="Candara"/>
+          <w:lang w:val="en-ID"/>
+        </w:rPr>
+        <w:t>,</w:t>
+      </w:r>
+      <w:r>
+        <w:rPr>
+          <w:rFonts w:ascii="Candara" w:hAnsi="Candara"/>
+          <w:lang w:val="en-ID"/>
+        </w:rPr>
+        <w:t>"</w:t>
+      </w:r>
+      <w:r>
+        <w:rPr>
+          <w:rFonts w:ascii="Candara" w:hAnsi="Candara"/>
+          <w:lang w:val="en-ID"/>
+        </w:rPr>
+        <w:t xml:space="preserve"> </w:t>
+      </w:r>
+      <w:r>
+        <w:rPr>
+          <w:rFonts w:ascii="Candara" w:hAnsi="Candara"/>
+          <w:lang w:val="en-ID"/>
+        </w:rPr>
+        <w:t xml:space="preserve">longitude </w:t>
+      </w:r>
+      <w:r>
+        <w:rPr>
+          <w:rFonts w:ascii="Candara" w:hAnsi="Candara"/>
+          <w:lang w:val="en-ID"/>
+        </w:rPr>
+        <w:t>":"0.7</w:t>
+      </w:r>
+      <w:proofErr w:type="gramStart"/>
+      <w:r>
+        <w:rPr>
+          <w:rFonts w:ascii="Candara" w:hAnsi="Candara"/>
+          <w:lang w:val="en-ID"/>
+        </w:rPr>
+        <w:t>"</w:t>
+      </w:r>
+      <w:r>
+        <w:rPr>
+          <w:rFonts w:ascii="Candara" w:hAnsi="Candara"/>
+          <w:lang w:val="en-ID"/>
+        </w:rPr>
+        <w:t xml:space="preserve"> }</w:t>
       </w:r>
       <w:proofErr w:type="gramEnd"/>
       <w:r>
         <w:rPr>
           <w:rFonts w:ascii="Candara" w:hAnsi="Candara"/>
+          <w:lang w:val="en-ID"/>
+        </w:rPr>
+        <w:t>]</w:t>
+      </w:r>
+    </w:p>
+    <w:p>
+      <w:pPr>
+        <w:rPr>
+          <w:rFonts w:ascii="Candara" w:hAnsi="Candara"/>
+          <w:lang w:val="en-ID"/>
+        </w:rPr>
+      </w:pPr>
+    </w:p>
+    <w:p>
+      <w:pPr>
+        <w:rPr>
+          <w:rFonts w:ascii="Candara" w:hAnsi="Candara"/>
+          <w:lang w:val="en-ID"/>
+        </w:rPr>
+      </w:pPr>
+    </w:p>
+    <w:p>
+      <w:pPr>
+        <w:rPr>
+          <w:rFonts w:ascii="Candara" w:hAnsi="Candara"/>
+          <w:lang w:val="en-ID"/>
+        </w:rPr>
+      </w:pPr>
+    </w:p>
+    <w:p>
+      <w:pPr>
+        <w:rPr>
+          <w:rFonts w:ascii="Candara" w:hAnsi="Candara"/>
+          <w:lang w:val="en-ID"/>
+        </w:rPr>
+      </w:pPr>
+    </w:p>
+    <w:p>
+      <w:pPr>
+        <w:rPr>
+          <w:rFonts w:ascii="Candara" w:hAnsi="Candara"/>
+          <w:lang w:val="en-ID"/>
+        </w:rPr>
+      </w:pPr>
+    </w:p>
+    <w:p>
+      <w:pPr>
+        <w:rPr>
+          <w:rFonts w:ascii="Candara" w:hAnsi="Candara"/>
           <w:b/>
-          <w:i/>
-          <w:lang w:val="en-ID"/>
-        </w:rPr>
-        <w:t>:</w:t>
-      </w:r>
-      <w:r>
-        <w:rPr>
-          <w:rFonts w:ascii="Candara" w:hAnsi="Candara"/>
-          <w:lang w:val="en-ID"/>
-        </w:rPr>
-        <w:t xml:space="preserve"> </w:t>
-      </w:r>
-      <w:r>
-        <w:rPr>
-          <w:rFonts w:ascii="Candara" w:hAnsi="Candara"/>
-          <w:lang w:val="en-ID"/>
-        </w:rPr>
-        <w:t>[{"</w:t>
-      </w:r>
-      <w:proofErr w:type="spellStart"/>
-      <w:r>
-        <w:rPr>
-          <w:rFonts w:ascii="Candara" w:hAnsi="Candara"/>
-          <w:lang w:val="en-ID"/>
-        </w:rPr>
-        <w:t>lokasi</w:t>
-      </w:r>
-      <w:proofErr w:type="spellEnd"/>
-      <w:r>
-        <w:rPr>
-          <w:rFonts w:ascii="Candara" w:hAnsi="Candara"/>
-          <w:lang w:val="en-ID"/>
-        </w:rPr>
-        <w:t>":</w:t>
-      </w:r>
-      <w:r>
-        <w:rPr>
-          <w:rFonts w:ascii="Candara" w:hAnsi="Candara"/>
-          <w:lang w:val="en-ID"/>
-        </w:rPr>
-        <w:t>"</w:t>
-      </w:r>
-      <w:proofErr w:type="spellStart"/>
-      <w:r>
-        <w:rPr>
-          <w:rFonts w:ascii="Candara" w:hAnsi="Candara"/>
-          <w:lang w:val="en-ID"/>
-        </w:rPr>
-        <w:t>taman</w:t>
-      </w:r>
-      <w:proofErr w:type="spellEnd"/>
-      <w:r>
-        <w:rPr>
-          <w:rFonts w:ascii="Candara" w:hAnsi="Candara"/>
-          <w:lang w:val="en-ID"/>
-        </w:rPr>
-        <w:t xml:space="preserve"> bungkul</w:t>
-      </w:r>
-      <w:r>
-        <w:rPr>
-          <w:rFonts w:ascii="Candara" w:hAnsi="Candara"/>
-          <w:lang w:val="en-ID"/>
-        </w:rPr>
-        <w:t>"</w:t>
-      </w:r>
-      <w:r>
-        <w:rPr>
-          <w:rFonts w:ascii="Candara" w:hAnsi="Candara"/>
-          <w:lang w:val="en-ID"/>
-        </w:rPr>
-        <w:t>,"</w:t>
-      </w:r>
-      <w:r>
-        <w:rPr>
-          <w:rFonts w:ascii="Candara" w:hAnsi="Candara"/>
-          <w:lang w:val="en-ID"/>
-        </w:rPr>
-        <w:t>latitude</w:t>
-      </w:r>
-      <w:r>
-        <w:rPr>
-          <w:rFonts w:ascii="Candara" w:hAnsi="Candara"/>
-          <w:lang w:val="en-ID"/>
-        </w:rPr>
-        <w:t>":"</w:t>
-      </w:r>
-      <w:r>
-        <w:rPr>
-          <w:rFonts w:ascii="Candara" w:hAnsi="Candara"/>
-          <w:lang w:val="en-ID"/>
-        </w:rPr>
-        <w:t>0.5</w:t>
-      </w:r>
-      <w:r>
-        <w:rPr>
-          <w:rFonts w:ascii="Candara" w:hAnsi="Candara"/>
-          <w:lang w:val="en-ID"/>
-        </w:rPr>
-        <w:t>"</w:t>
-      </w:r>
-      <w:r>
-        <w:rPr>
-          <w:rFonts w:ascii="Candara" w:hAnsi="Candara"/>
-          <w:lang w:val="en-ID"/>
-        </w:rPr>
-        <w:t>,</w:t>
-      </w:r>
-      <w:r>
-        <w:rPr>
-          <w:rFonts w:ascii="Candara" w:hAnsi="Candara"/>
-          <w:lang w:val="en-ID"/>
-        </w:rPr>
-        <w:t>"</w:t>
-      </w:r>
-      <w:r>
-        <w:rPr>
-          <w:rFonts w:ascii="Candara" w:hAnsi="Candara"/>
-          <w:lang w:val="en-ID"/>
-        </w:rPr>
-        <w:t>l</w:t>
-      </w:r>
-      <w:r>
-        <w:rPr>
-          <w:rFonts w:ascii="Candara" w:hAnsi="Candara"/>
-          <w:lang w:val="en-ID"/>
-        </w:rPr>
-        <w:t>ongit</w:t>
-      </w:r>
-      <w:r>
-        <w:rPr>
-          <w:rFonts w:ascii="Candara" w:hAnsi="Candara"/>
-          <w:lang w:val="en-ID"/>
-        </w:rPr>
-        <w:t>ude":"</w:t>
-      </w:r>
-      <w:r>
-        <w:rPr>
-          <w:rFonts w:ascii="Candara" w:hAnsi="Candara"/>
-          <w:lang w:val="en-ID"/>
-        </w:rPr>
-        <w:t>0.7</w:t>
-      </w:r>
-      <w:r>
-        <w:rPr>
-          <w:rFonts w:ascii="Candara" w:hAnsi="Candara"/>
-          <w:lang w:val="en-ID"/>
-        </w:rPr>
-        <w:t>"</w:t>
-      </w:r>
-      <w:r>
-        <w:rPr>
-          <w:rFonts w:ascii="Candara" w:hAnsi="Candara"/>
-          <w:lang w:val="en-ID"/>
-        </w:rPr>
-        <w:t xml:space="preserve"> </w:t>
-      </w:r>
-      <w:r>
-        <w:rPr>
-          <w:rFonts w:ascii="Candara" w:hAnsi="Candara"/>
-          <w:lang w:val="en-ID"/>
-        </w:rPr>
-        <w:t>},</w:t>
-      </w:r>
-      <w:r>
-        <w:rPr>
-          <w:rFonts w:ascii="Candara" w:hAnsi="Candara"/>
-          <w:lang w:val="en-ID"/>
-        </w:rPr>
-        <w:tab/>
-      </w:r>
-      <w:r>
-        <w:rPr>
-          <w:rFonts w:ascii="Candara" w:hAnsi="Candara"/>
-          <w:lang w:val="en-ID"/>
-        </w:rPr>
-        <w:tab/>
-      </w:r>
-      <w:r>
-        <w:rPr>
-          <w:rFonts w:ascii="Candara" w:hAnsi="Candara"/>
-          <w:lang w:val="en-ID"/>
-        </w:rPr>
-        <w:tab/>
-        <w:t xml:space="preserve">                                  </w:t>
-      </w:r>
-    </w:p>
-    <w:p>
-      <w:pPr>
-        <w:ind w:left="720"/>
-        <w:rPr>
-          <w:rFonts w:ascii="Candara" w:hAnsi="Candara"/>
-          <w:lang w:val="en-ID"/>
-        </w:rPr>
-      </w:pPr>
-      <w:r>
+          <w:color w:val="FF0000"/>
+          <w:lang w:val="en-ID"/>
+        </w:rPr>
+      </w:pPr>
+    </w:p>
+    <w:p>
+      <w:pPr>
         <w:rPr>
           <w:rFonts w:ascii="Candara" w:hAnsi="Candara"/>
           <w:b/>
-          <w:i/>
-          <w:lang w:val="en-ID"/>
-        </w:rPr>
-        <w:t xml:space="preserve">               </w:t>
-      </w:r>
-      <w:r>
-        <w:rPr>
-          <w:rFonts w:ascii="Candara" w:hAnsi="Candara"/>
-          <w:lang w:val="en-ID"/>
-        </w:rPr>
-        <w:t>{"</w:t>
-      </w:r>
-      <w:proofErr w:type="spellStart"/>
-      <w:r>
-        <w:rPr>
-          <w:rFonts w:ascii="Candara" w:hAnsi="Candara"/>
-          <w:lang w:val="en-ID"/>
-        </w:rPr>
-        <w:t>lokasi</w:t>
-      </w:r>
-      <w:proofErr w:type="spellEnd"/>
-      <w:r>
-        <w:rPr>
-          <w:rFonts w:ascii="Candara" w:hAnsi="Candara"/>
-          <w:lang w:val="en-ID"/>
-        </w:rPr>
-        <w:t>":"</w:t>
-      </w:r>
-      <w:proofErr w:type="spellStart"/>
-      <w:r>
-        <w:rPr>
-          <w:rFonts w:ascii="Candara" w:hAnsi="Candara"/>
-          <w:lang w:val="en-ID"/>
-        </w:rPr>
-        <w:t>tunjungan</w:t>
-      </w:r>
-      <w:proofErr w:type="spellEnd"/>
-      <w:r>
-        <w:rPr>
-          <w:rFonts w:ascii="Candara" w:hAnsi="Candara"/>
-          <w:lang w:val="en-ID"/>
-        </w:rPr>
-        <w:t xml:space="preserve"> plaza</w:t>
-      </w:r>
-      <w:r>
-        <w:rPr>
-          <w:rFonts w:ascii="Candara" w:hAnsi="Candara"/>
-          <w:lang w:val="en-ID"/>
-        </w:rPr>
-        <w:t>","</w:t>
-      </w:r>
-      <w:r>
-        <w:rPr>
-          <w:rFonts w:ascii="Candara" w:hAnsi="Candara"/>
-          <w:lang w:val="en-ID"/>
-        </w:rPr>
-        <w:t>latitude":"0.5</w:t>
-      </w:r>
-      <w:r>
-        <w:rPr>
-          <w:rFonts w:ascii="Candara" w:hAnsi="Candara"/>
-          <w:lang w:val="en-ID"/>
-        </w:rPr>
-        <w:t>"</w:t>
-      </w:r>
-      <w:r>
-        <w:rPr>
-          <w:rFonts w:ascii="Candara" w:hAnsi="Candara"/>
-          <w:lang w:val="en-ID"/>
-        </w:rPr>
-        <w:t>,</w:t>
-      </w:r>
-      <w:r>
-        <w:rPr>
-          <w:rFonts w:ascii="Candara" w:hAnsi="Candara"/>
-          <w:lang w:val="en-ID"/>
-        </w:rPr>
-        <w:t>"</w:t>
-      </w:r>
-      <w:r>
-        <w:rPr>
-          <w:rFonts w:ascii="Candara" w:hAnsi="Candara"/>
-          <w:lang w:val="en-ID"/>
-        </w:rPr>
-        <w:t xml:space="preserve"> </w:t>
-      </w:r>
-      <w:r>
-        <w:rPr>
-          <w:rFonts w:ascii="Candara" w:hAnsi="Candara"/>
-          <w:lang w:val="en-ID"/>
-        </w:rPr>
-        <w:t>longitude</w:t>
-      </w:r>
-      <w:r>
-        <w:rPr>
-          <w:rFonts w:ascii="Candara" w:hAnsi="Candara"/>
-          <w:lang w:val="en-ID"/>
-        </w:rPr>
-        <w:t xml:space="preserve"> </w:t>
-      </w:r>
-      <w:r>
-        <w:rPr>
-          <w:rFonts w:ascii="Candara" w:hAnsi="Candara"/>
-          <w:lang w:val="en-ID"/>
-        </w:rPr>
-        <w:t>":"0.7</w:t>
-      </w:r>
-      <w:proofErr w:type="gramStart"/>
-      <w:r>
-        <w:rPr>
-          <w:rFonts w:ascii="Candara" w:hAnsi="Candara"/>
-          <w:lang w:val="en-ID"/>
-        </w:rPr>
-        <w:t>"</w:t>
-      </w:r>
-      <w:r>
-        <w:rPr>
-          <w:rFonts w:ascii="Candara" w:hAnsi="Candara"/>
-          <w:lang w:val="en-ID"/>
-        </w:rPr>
-        <w:t xml:space="preserve"> </w:t>
-      </w:r>
-      <w:r>
-        <w:rPr>
-          <w:rFonts w:ascii="Candara" w:hAnsi="Candara"/>
-          <w:lang w:val="en-ID"/>
-        </w:rPr>
-        <w:t>}</w:t>
-      </w:r>
-      <w:proofErr w:type="gramEnd"/>
-      <w:r>
-        <w:rPr>
-          <w:rFonts w:ascii="Candara" w:hAnsi="Candara"/>
-          <w:lang w:val="en-ID"/>
-        </w:rPr>
-        <w:t>]</w:t>
-      </w:r>
-    </w:p>
-    <w:p>
-      <w:pPr>
-        <w:rPr>
-          <w:rFonts w:ascii="Candara" w:hAnsi="Candara"/>
-          <w:lang w:val="en-ID"/>
-        </w:rPr>
-      </w:pPr>
-    </w:p>
-    <w:p>
-      <w:pPr>
-        <w:rPr>
-          <w:rFonts w:ascii="Candara" w:hAnsi="Candara"/>
-          <w:lang w:val="en-ID"/>
-        </w:rPr>
-      </w:pPr>
-    </w:p>
-    <w:p>
-      <w:pPr>
-        <w:rPr>
-          <w:rFonts w:ascii="Candara" w:hAnsi="Candara"/>
-          <w:lang w:val="en-ID"/>
-        </w:rPr>
-      </w:pPr>
-    </w:p>
-    <w:p>
-      <w:pPr>
-        <w:rPr>
-          <w:rFonts w:ascii="Candara" w:hAnsi="Candara"/>
-          <w:lang w:val="en-ID"/>
-        </w:rPr>
-      </w:pPr>
-    </w:p>
-    <w:p>
-      <w:pPr>
-        <w:rPr>
-          <w:rFonts w:ascii="Candara" w:hAnsi="Candara"/>
+          <w:color w:val="FF0000"/>
           <w:lang w:val="en-ID"/>
         </w:rPr>
       </w:pPr>
@@ -6215,7 +6948,7 @@
   <a:extraClrSchemeLst/>
   <a:extLst>
     <a:ext uri="{05A4C25C-085E-4340-85A3-A5531E510DB2}">
-      <thm15:themeFamily xmlns="" xmlns:thm15="http://schemas.microsoft.com/office/thememl/2012/main" name="Office Theme" id="{62F939B6-93AF-4DB8-9C6B-D6C7DFDC589F}" vid="{4A3C46E8-61CC-4603-A589-7422A47A8E4A}"/>
+      <thm15:themeFamily xmlns:thm15="http://schemas.microsoft.com/office/thememl/2012/main" xmlns="" name="Office Theme" id="{62F939B6-93AF-4DB8-9C6B-D6C7DFDC589F}" vid="{4A3C46E8-61CC-4603-A589-7422A47A8E4A}"/>
     </a:ext>
   </a:extLst>
 </a:theme>

</xml_diff>